<commit_message>
Corrected copy and paste error and increased the number k to see a larger distribution. Need to look into threading more.
</commit_message>
<xml_diff>
--- a/Harkness_Assignment07.docx
+++ b/Harkness_Assignment07.docx
@@ -61,8 +61,6 @@
         </w:rPr>
         <w:t>8</w:t>
       </w:r>
-      <w:bookmarkStart w:id="0" w:name="_GoBack"/>
-      <w:bookmarkEnd w:id="0"/>
       <w:r>
         <w:rPr>
           <w:rFonts w:cstheme="minorHAnsi"/>
@@ -1266,10 +1264,7 @@
         <w:spacing w:after="0" w:line="480" w:lineRule="auto"/>
       </w:pPr>
       <w:r>
-        <w:t xml:space="preserve">MAE:   </w:t>
-      </w:r>
-      <w:r>
-        <w:t>SVD &lt; NMF &lt; PMF &lt; Item based &lt; User based</w:t>
+        <w:t>MAE:   SVD &lt; NMF &lt; PMF &lt; Item based &lt; User based</w:t>
       </w:r>
     </w:p>
     <w:p>
@@ -1628,24 +1623,18 @@
         <w:spacing w:after="0" w:line="480" w:lineRule="auto"/>
       </w:pPr>
       <w:r>
-        <w:t xml:space="preserve">RMSE: </w:t>
-      </w:r>
-      <w:r>
-        <w:t>SVD &lt; PMF &lt; NMF &lt; Item based &lt; User Based</w:t>
-      </w:r>
-    </w:p>
-    <w:p>
-      <w:pPr>
-        <w:autoSpaceDE w:val="0"/>
-        <w:autoSpaceDN w:val="0"/>
-        <w:adjustRightInd w:val="0"/>
-        <w:spacing w:after="0" w:line="480" w:lineRule="auto"/>
-      </w:pPr>
-      <w:r>
-        <w:t xml:space="preserve">MAE:   </w:t>
-      </w:r>
-      <w:r>
-        <w:t>SVD &lt; PMF &lt; NMF &lt; Item based &lt; User Based</w:t>
+        <w:t>RMSE: SVD &lt; PMF &lt; NMF &lt; Item based &lt; User Based</w:t>
+      </w:r>
+    </w:p>
+    <w:p>
+      <w:pPr>
+        <w:autoSpaceDE w:val="0"/>
+        <w:autoSpaceDN w:val="0"/>
+        <w:adjustRightInd w:val="0"/>
+        <w:spacing w:after="0" w:line="480" w:lineRule="auto"/>
+      </w:pPr>
+      <w:r>
+        <w:t>MAE:   SVD &lt; PMF &lt; NMF &lt; Item based &lt; User Based</w:t>
       </w:r>
     </w:p>
     <w:p>
@@ -1665,18 +1654,18 @@
       </w:pPr>
       <w:r>
         <w:drawing>
-          <wp:anchor distT="0" distB="0" distL="114300" distR="114300" simplePos="0" relativeHeight="251659264" behindDoc="0" locked="0" layoutInCell="1" allowOverlap="1" wp14:anchorId="16B742D9" wp14:editId="6C220D86">
+          <wp:anchor distT="0" distB="0" distL="114300" distR="114300" simplePos="0" relativeHeight="251661312" behindDoc="0" locked="0" layoutInCell="1" allowOverlap="1" wp14:anchorId="550058BB" wp14:editId="651C9811">
             <wp:simplePos x="0" y="0"/>
-            <wp:positionH relativeFrom="column">
-              <wp:posOffset>3238500</wp:posOffset>
+            <wp:positionH relativeFrom="margin">
+              <wp:posOffset>3257550</wp:posOffset>
             </wp:positionH>
-            <wp:positionV relativeFrom="page">
-              <wp:posOffset>4909820</wp:posOffset>
+            <wp:positionV relativeFrom="margin">
+              <wp:posOffset>4152265</wp:posOffset>
             </wp:positionV>
-            <wp:extent cx="3447415" cy="2657475"/>
-            <wp:effectExtent l="0" t="0" r="635" b="9525"/>
+            <wp:extent cx="3013710" cy="2309495"/>
+            <wp:effectExtent l="0" t="0" r="0" b="0"/>
             <wp:wrapSquare wrapText="bothSides"/>
-            <wp:docPr id="3" name="Picture 3"/>
+            <wp:docPr id="2" name="Picture 2"/>
             <wp:cNvGraphicFramePr>
               <a:graphicFrameLocks xmlns:a="http://schemas.openxmlformats.org/drawingml/2006/main" noChangeAspect="1"/>
             </wp:cNvGraphicFramePr>
@@ -1702,7 +1691,7 @@
                   <pic:spPr>
                     <a:xfrm>
                       <a:off x="0" y="0"/>
-                      <a:ext cx="3447415" cy="2657475"/>
+                      <a:ext cx="3013710" cy="2309495"/>
                     </a:xfrm>
                     <a:prstGeom prst="rect">
                       <a:avLst/>
@@ -1722,16 +1711,16 @@
       </w:r>
       <w:r>
         <w:drawing>
-          <wp:anchor distT="0" distB="0" distL="114300" distR="114300" simplePos="0" relativeHeight="251658240" behindDoc="0" locked="0" layoutInCell="1" allowOverlap="1" wp14:anchorId="4E2E5EF3" wp14:editId="7C7A43BE">
+          <wp:anchor distT="0" distB="0" distL="114300" distR="114300" simplePos="0" relativeHeight="251660288" behindDoc="0" locked="0" layoutInCell="1" allowOverlap="1" wp14:anchorId="0961310C" wp14:editId="66A2E8B7">
             <wp:simplePos x="0" y="0"/>
             <wp:positionH relativeFrom="margin">
-              <wp:posOffset>-269875</wp:posOffset>
+              <wp:align>left</wp:align>
             </wp:positionH>
-            <wp:positionV relativeFrom="page">
-              <wp:posOffset>4938395</wp:posOffset>
+            <wp:positionV relativeFrom="margin">
+              <wp:posOffset>4071620</wp:posOffset>
             </wp:positionV>
-            <wp:extent cx="3434715" cy="2628900"/>
-            <wp:effectExtent l="0" t="0" r="0" b="0"/>
+            <wp:extent cx="3033395" cy="2338705"/>
+            <wp:effectExtent l="0" t="0" r="0" b="4445"/>
             <wp:wrapSquare wrapText="bothSides"/>
             <wp:docPr id="1" name="Picture 1"/>
             <wp:cNvGraphicFramePr>
@@ -1759,7 +1748,7 @@
                   <pic:spPr>
                     <a:xfrm>
                       <a:off x="0" y="0"/>
-                      <a:ext cx="3434715" cy="2628900"/>
+                      <a:ext cx="3033395" cy="2338705"/>
                     </a:xfrm>
                     <a:prstGeom prst="rect">
                       <a:avLst/>
@@ -1781,7 +1770,13 @@
         <w:t>14.</w:t>
       </w:r>
       <w:r>
-        <w:t xml:space="preserve"> 1 – MSD, 2 – Cosine, 3 - </w:t>
+        <w:t xml:space="preserve"> 1 – MSD, 2 – Cosine, 3 </w:t>
+      </w:r>
+      <w:r>
+        <w:t>–</w:t>
+      </w:r>
+      <w:r>
+        <w:t xml:space="preserve"> </w:t>
       </w:r>
       <w:r>
         <w:t>Pearson</w:t>
@@ -1802,32 +1797,32 @@
         <w:adjustRightInd w:val="0"/>
         <w:spacing w:after="0" w:line="480" w:lineRule="auto"/>
       </w:pPr>
-      <w:r>
-        <w:t>The RMSE reported above is the mean RMSE over 3 folds.</w:t>
-      </w:r>
-      <w:r>
-        <w:t xml:space="preserve"> </w:t>
-      </w:r>
-      <w:r>
-        <w:t xml:space="preserve">MSD reported the lowest RMSE and MAE values, while Cosine and Pearson were almost identical for User </w:t>
-      </w:r>
-      <w:r>
-        <w:t xml:space="preserve">Based Collaboration. Item Based </w:t>
-      </w:r>
-      <w:r>
-        <w:t xml:space="preserve">Collaboration </w:t>
-      </w:r>
-      <w:r>
-        <w:t>was not impacted by the similarity metric used.</w:t>
-      </w:r>
-    </w:p>
-    <w:p>
-      <w:pPr>
-        <w:autoSpaceDE w:val="0"/>
-        <w:autoSpaceDN w:val="0"/>
-        <w:adjustRightInd w:val="0"/>
-        <w:spacing w:after="0" w:line="480" w:lineRule="auto"/>
-      </w:pPr>
+    </w:p>
+    <w:p>
+      <w:pPr>
+        <w:autoSpaceDE w:val="0"/>
+        <w:autoSpaceDN w:val="0"/>
+        <w:adjustRightInd w:val="0"/>
+        <w:spacing w:after="0" w:line="480" w:lineRule="auto"/>
+      </w:pPr>
+      <w:r>
+        <w:t xml:space="preserve">The RMSE reported above is the mean RMSE over 3 folds. </w:t>
+      </w:r>
+      <w:r>
+        <w:t>MSD reported the lowest RMSE and MAE values</w:t>
+      </w:r>
+      <w:r>
+        <w:t xml:space="preserve">. </w:t>
+      </w:r>
+      <w:r>
+        <w:t xml:space="preserve">Cosine and Pearson were almost identical for User </w:t>
+      </w:r>
+      <w:r>
+        <w:t>Based Collaboration</w:t>
+      </w:r>
+      <w:r>
+        <w:t>, but for Item Based, Cosine reported less error then Pearson.</w:t>
+      </w:r>
     </w:p>
     <w:p>
       <w:pPr>
@@ -1838,22 +1833,19 @@
       </w:pPr>
       <w:r>
         <w:lastRenderedPageBreak/>
-        <w:t>15.</w:t>
-      </w:r>
-    </w:p>
-    <w:p>
-      <w:pPr>
-        <w:autoSpaceDE w:val="0"/>
-        <w:autoSpaceDN w:val="0"/>
-        <w:adjustRightInd w:val="0"/>
-        <w:spacing w:after="0" w:line="480" w:lineRule="auto"/>
-      </w:pPr>
-      <w:r>
         <w:drawing>
-          <wp:inline distT="0" distB="0" distL="0" distR="0" wp14:anchorId="7399ED8A" wp14:editId="733ACC0E">
-            <wp:extent cx="5534065" cy="4372007"/>
-            <wp:effectExtent l="0" t="0" r="0" b="9525"/>
-            <wp:docPr id="4" name="Picture 4"/>
+          <wp:anchor distT="0" distB="0" distL="114300" distR="114300" simplePos="0" relativeHeight="251663360" behindDoc="0" locked="0" layoutInCell="1" allowOverlap="1" wp14:anchorId="6606ED9F" wp14:editId="593ACBBE">
+            <wp:simplePos x="0" y="0"/>
+            <wp:positionH relativeFrom="margin">
+              <wp:align>right</wp:align>
+            </wp:positionH>
+            <wp:positionV relativeFrom="page">
+              <wp:posOffset>919162</wp:posOffset>
+            </wp:positionV>
+            <wp:extent cx="5572125" cy="4248150"/>
+            <wp:effectExtent l="0" t="0" r="9525" b="0"/>
+            <wp:wrapSquare wrapText="bothSides"/>
+            <wp:docPr id="5" name="Picture 5"/>
             <wp:cNvGraphicFramePr>
               <a:graphicFrameLocks xmlns:a="http://schemas.openxmlformats.org/drawingml/2006/main" noChangeAspect="1"/>
             </wp:cNvGraphicFramePr>
@@ -1865,7 +1857,13 @@
                     <pic:cNvPicPr/>
                   </pic:nvPicPr>
                   <pic:blipFill>
-                    <a:blip r:embed="rId8"/>
+                    <a:blip r:embed="rId8">
+                      <a:extLst>
+                        <a:ext uri="{28A0092B-C50C-407E-A947-70E740481C1C}">
+                          <a14:useLocalDpi xmlns:a14="http://schemas.microsoft.com/office/drawing/2010/main" val="0"/>
+                        </a:ext>
+                      </a:extLst>
+                    </a:blip>
                     <a:stretch>
                       <a:fillRect/>
                     </a:stretch>
@@ -1873,7 +1871,7 @@
                   <pic:spPr>
                     <a:xfrm>
                       <a:off x="0" y="0"/>
-                      <a:ext cx="5534065" cy="4372007"/>
+                      <a:ext cx="5572125" cy="4248150"/>
                     </a:xfrm>
                     <a:prstGeom prst="rect">
                       <a:avLst/>
@@ -1882,41 +1880,206 @@
                 </pic:pic>
               </a:graphicData>
             </a:graphic>
-          </wp:inline>
+          </wp:anchor>
         </w:drawing>
       </w:r>
-    </w:p>
-    <w:p>
-      <w:pPr>
-        <w:autoSpaceDE w:val="0"/>
-        <w:autoSpaceDN w:val="0"/>
-        <w:adjustRightInd w:val="0"/>
-        <w:spacing w:after="0" w:line="480" w:lineRule="auto"/>
-      </w:pPr>
-      <w:r>
-        <w:t>The RMSE reported above is the mean RMSE over 3 folds. Both Item and User Based Collaboration appear to show a</w:t>
-      </w:r>
-      <w:r>
-        <w:t>n</w:t>
-      </w:r>
-      <w:r>
-        <w:t xml:space="preserve"> </w:t>
-      </w:r>
-      <w:r>
-        <w:t xml:space="preserve">exponential decrease in RMSE as the number of neighbors increases. </w:t>
-      </w:r>
-      <w:r>
-        <w:t>After about the 10</w:t>
-      </w:r>
-      <w:r>
-        <w:rPr>
-          <w:vertAlign w:val="superscript"/>
-        </w:rPr>
-        <w:t>th</w:t>
-      </w:r>
-      <w:r>
-        <w:t xml:space="preserve"> nearest neighbor, the error does not seem to decrease much. The error decrease at that point may be related to overfitting.</w:t>
-      </w:r>
+      <w:r>
+        <w:t>15.</w:t>
+      </w:r>
+    </w:p>
+    <w:p>
+      <w:pPr>
+        <w:autoSpaceDE w:val="0"/>
+        <w:autoSpaceDN w:val="0"/>
+        <w:adjustRightInd w:val="0"/>
+        <w:spacing w:after="0" w:line="480" w:lineRule="auto"/>
+      </w:pPr>
+    </w:p>
+    <w:p>
+      <w:pPr>
+        <w:autoSpaceDE w:val="0"/>
+        <w:autoSpaceDN w:val="0"/>
+        <w:adjustRightInd w:val="0"/>
+        <w:spacing w:after="0" w:line="480" w:lineRule="auto"/>
+      </w:pPr>
+    </w:p>
+    <w:p>
+      <w:pPr>
+        <w:autoSpaceDE w:val="0"/>
+        <w:autoSpaceDN w:val="0"/>
+        <w:adjustRightInd w:val="0"/>
+        <w:spacing w:after="0" w:line="480" w:lineRule="auto"/>
+      </w:pPr>
+    </w:p>
+    <w:p>
+      <w:pPr>
+        <w:autoSpaceDE w:val="0"/>
+        <w:autoSpaceDN w:val="0"/>
+        <w:adjustRightInd w:val="0"/>
+        <w:spacing w:after="0" w:line="480" w:lineRule="auto"/>
+      </w:pPr>
+    </w:p>
+    <w:p>
+      <w:pPr>
+        <w:autoSpaceDE w:val="0"/>
+        <w:autoSpaceDN w:val="0"/>
+        <w:adjustRightInd w:val="0"/>
+        <w:spacing w:after="0" w:line="480" w:lineRule="auto"/>
+      </w:pPr>
+    </w:p>
+    <w:p>
+      <w:pPr>
+        <w:autoSpaceDE w:val="0"/>
+        <w:autoSpaceDN w:val="0"/>
+        <w:adjustRightInd w:val="0"/>
+        <w:spacing w:after="0" w:line="480" w:lineRule="auto"/>
+      </w:pPr>
+    </w:p>
+    <w:p>
+      <w:pPr>
+        <w:autoSpaceDE w:val="0"/>
+        <w:autoSpaceDN w:val="0"/>
+        <w:adjustRightInd w:val="0"/>
+        <w:spacing w:after="0" w:line="480" w:lineRule="auto"/>
+      </w:pPr>
+    </w:p>
+    <w:p>
+      <w:pPr>
+        <w:autoSpaceDE w:val="0"/>
+        <w:autoSpaceDN w:val="0"/>
+        <w:adjustRightInd w:val="0"/>
+        <w:spacing w:after="0" w:line="480" w:lineRule="auto"/>
+      </w:pPr>
+    </w:p>
+    <w:p>
+      <w:pPr>
+        <w:autoSpaceDE w:val="0"/>
+        <w:autoSpaceDN w:val="0"/>
+        <w:adjustRightInd w:val="0"/>
+        <w:spacing w:after="0" w:line="480" w:lineRule="auto"/>
+      </w:pPr>
+    </w:p>
+    <w:p>
+      <w:pPr>
+        <w:autoSpaceDE w:val="0"/>
+        <w:autoSpaceDN w:val="0"/>
+        <w:adjustRightInd w:val="0"/>
+        <w:spacing w:after="0" w:line="480" w:lineRule="auto"/>
+      </w:pPr>
+    </w:p>
+    <w:p>
+      <w:pPr>
+        <w:autoSpaceDE w:val="0"/>
+        <w:autoSpaceDN w:val="0"/>
+        <w:adjustRightInd w:val="0"/>
+        <w:spacing w:after="0" w:line="480" w:lineRule="auto"/>
+      </w:pPr>
+    </w:p>
+    <w:p>
+      <w:pPr>
+        <w:autoSpaceDE w:val="0"/>
+        <w:autoSpaceDN w:val="0"/>
+        <w:adjustRightInd w:val="0"/>
+        <w:spacing w:after="0" w:line="480" w:lineRule="auto"/>
+      </w:pPr>
+    </w:p>
+    <w:p>
+      <w:pPr>
+        <w:autoSpaceDE w:val="0"/>
+        <w:autoSpaceDN w:val="0"/>
+        <w:adjustRightInd w:val="0"/>
+        <w:spacing w:after="0" w:line="480" w:lineRule="auto"/>
+      </w:pPr>
+      <w:r>
+        <w:t xml:space="preserve">The RMSE reported above is the mean RMSE over 3 folds. </w:t>
+      </w:r>
+      <w:r>
+        <w:t xml:space="preserve">Item based collaboration appears to decrease in error as the number of neighbors increase, whereas </w:t>
+      </w:r>
+      <w:r>
+        <w:t>user-based</w:t>
+      </w:r>
+      <w:r>
+        <w:t xml:space="preserve"> collaboration error increases. </w:t>
+      </w:r>
+    </w:p>
+    <w:p>
+      <w:pPr>
+        <w:autoSpaceDE w:val="0"/>
+        <w:autoSpaceDN w:val="0"/>
+        <w:adjustRightInd w:val="0"/>
+        <w:spacing w:after="0" w:line="480" w:lineRule="auto"/>
+      </w:pPr>
+      <w:r>
+        <w:drawing>
+          <wp:anchor distT="0" distB="0" distL="114300" distR="114300" simplePos="0" relativeHeight="251662336" behindDoc="0" locked="0" layoutInCell="1" allowOverlap="1" wp14:anchorId="07C0E7C8" wp14:editId="28CAAA38">
+            <wp:simplePos x="0" y="0"/>
+            <wp:positionH relativeFrom="column">
+              <wp:posOffset>-52705</wp:posOffset>
+            </wp:positionH>
+            <wp:positionV relativeFrom="page">
+              <wp:posOffset>6305550</wp:posOffset>
+            </wp:positionV>
+            <wp:extent cx="4152900" cy="3140710"/>
+            <wp:effectExtent l="0" t="0" r="0" b="2540"/>
+            <wp:wrapSquare wrapText="bothSides"/>
+            <wp:docPr id="6" name="Picture 6"/>
+            <wp:cNvGraphicFramePr>
+              <a:graphicFrameLocks xmlns:a="http://schemas.openxmlformats.org/drawingml/2006/main" noChangeAspect="1"/>
+            </wp:cNvGraphicFramePr>
+            <a:graphic xmlns:a="http://schemas.openxmlformats.org/drawingml/2006/main">
+              <a:graphicData uri="http://schemas.openxmlformats.org/drawingml/2006/picture">
+                <pic:pic xmlns:pic="http://schemas.openxmlformats.org/drawingml/2006/picture">
+                  <pic:nvPicPr>
+                    <pic:cNvPr id="1" name=""/>
+                    <pic:cNvPicPr/>
+                  </pic:nvPicPr>
+                  <pic:blipFill>
+                    <a:blip r:embed="rId9" cstate="print">
+                      <a:extLst>
+                        <a:ext uri="{28A0092B-C50C-407E-A947-70E740481C1C}">
+                          <a14:useLocalDpi xmlns:a14="http://schemas.microsoft.com/office/drawing/2010/main" val="0"/>
+                        </a:ext>
+                      </a:extLst>
+                    </a:blip>
+                    <a:stretch>
+                      <a:fillRect/>
+                    </a:stretch>
+                  </pic:blipFill>
+                  <pic:spPr>
+                    <a:xfrm>
+                      <a:off x="0" y="0"/>
+                      <a:ext cx="4152900" cy="3140710"/>
+                    </a:xfrm>
+                    <a:prstGeom prst="rect">
+                      <a:avLst/>
+                    </a:prstGeom>
+                  </pic:spPr>
+                </pic:pic>
+              </a:graphicData>
+            </a:graphic>
+            <wp14:sizeRelH relativeFrom="margin">
+              <wp14:pctWidth>0</wp14:pctWidth>
+            </wp14:sizeRelH>
+            <wp14:sizeRelV relativeFrom="margin">
+              <wp14:pctHeight>0</wp14:pctHeight>
+            </wp14:sizeRelV>
+          </wp:anchor>
+        </w:drawing>
+      </w:r>
+    </w:p>
+    <w:p>
+      <w:pPr>
+        <w:autoSpaceDE w:val="0"/>
+        <w:autoSpaceDN w:val="0"/>
+        <w:adjustRightInd w:val="0"/>
+        <w:spacing w:after="0" w:line="480" w:lineRule="auto"/>
+      </w:pPr>
+      <w:r>
+        <w:t xml:space="preserve">Item based collaboration appears to drop off in error much slower than user based. User based least lowest error appears to be in the range of 18-22, while item based has the least error in the range of 36 – 42. </w:t>
+      </w:r>
+      <w:bookmarkStart w:id="0" w:name="_GoBack"/>
+      <w:bookmarkEnd w:id="0"/>
     </w:p>
     <w:sectPr>
       <w:pgSz w:w="12240" w:h="15840"/>

</xml_diff>